<commit_message>
Added script to perform fitting and generate plots and saved the results
</commit_message>
<xml_diff>
--- a/PAA/30unit_PAA_sim/results/final/compilation of results.docx
+++ b/PAA/30unit_PAA_sim/results/final/compilation of results.docx
@@ -1637,6 +1637,10 @@
     </w:p>
     <w:p>
       <w:r>
+        <w:rPr>
+          <w:noProof/>
+          <w:lang w:eastAsia="en-GB" w:bidi="ta-IN"/>
+        </w:rPr>
         <w:drawing>
           <wp:inline distT="0" distB="0" distL="0" distR="0" wp14:anchorId="7A2E80E4" wp14:editId="3B6B7DBA">
             <wp:extent cx="5731510" cy="2759075"/>
@@ -1673,8 +1677,155 @@
           </wp:inline>
         </w:drawing>
       </w:r>
+    </w:p>
+    <w:p>
+      <w:pPr>
+        <w:pStyle w:val="Heading1"/>
+      </w:pPr>
+      <w:r>
+        <w:t>10/07</w:t>
+      </w:r>
+    </w:p>
+    <w:p>
+      <w:r>
+        <w:t xml:space="preserve">    </w:t>
+      </w:r>
+      <w:proofErr w:type="spellStart"/>
+      <w:proofErr w:type="gramStart"/>
+      <w:r>
+        <w:t>cglen</w:t>
+      </w:r>
+      <w:proofErr w:type="spellEnd"/>
+      <w:proofErr w:type="gramEnd"/>
+      <w:r>
+        <w:t xml:space="preserve"> 150 150 150</w:t>
+      </w:r>
+    </w:p>
+    <w:p>
+      <w:r>
+        <w:t xml:space="preserve">    </w:t>
+      </w:r>
+      <w:proofErr w:type="spellStart"/>
+      <w:proofErr w:type="gramStart"/>
+      <w:r>
+        <w:t>fglen</w:t>
+      </w:r>
+      <w:proofErr w:type="spellEnd"/>
+      <w:proofErr w:type="gramEnd"/>
+      <w:r>
+        <w:t xml:space="preserve"> 100 100 100</w:t>
+      </w:r>
+    </w:p>
+    <w:p>
+      <w:r>
+        <w:drawing>
+          <wp:inline distT="0" distB="0" distL="0" distR="0" wp14:anchorId="6CFAAD03" wp14:editId="086A01FE">
+            <wp:extent cx="5731510" cy="2679700"/>
+            <wp:effectExtent l="0" t="0" r="2540" b="6350"/>
+            <wp:docPr id="25" name="Picture 25"/>
+            <wp:cNvGraphicFramePr>
+              <a:graphicFrameLocks xmlns:a="http://schemas.openxmlformats.org/drawingml/2006/main" noChangeAspect="1"/>
+            </wp:cNvGraphicFramePr>
+            <a:graphic xmlns:a="http://schemas.openxmlformats.org/drawingml/2006/main">
+              <a:graphicData uri="http://schemas.openxmlformats.org/drawingml/2006/picture">
+                <pic:pic xmlns:pic="http://schemas.openxmlformats.org/drawingml/2006/picture">
+                  <pic:nvPicPr>
+                    <pic:cNvPr id="1" name=""/>
+                    <pic:cNvPicPr/>
+                  </pic:nvPicPr>
+                  <pic:blipFill>
+                    <a:blip r:embed="rId30"/>
+                    <a:stretch>
+                      <a:fillRect/>
+                    </a:stretch>
+                  </pic:blipFill>
+                  <pic:spPr>
+                    <a:xfrm>
+                      <a:off x="0" y="0"/>
+                      <a:ext cx="5731510" cy="2679700"/>
+                    </a:xfrm>
+                    <a:prstGeom prst="rect">
+                      <a:avLst/>
+                    </a:prstGeom>
+                  </pic:spPr>
+                </pic:pic>
+              </a:graphicData>
+            </a:graphic>
+          </wp:inline>
+        </w:drawing>
+      </w:r>
+    </w:p>
+    <w:p>
+      <w:r>
+        <w:t xml:space="preserve">    </w:t>
+      </w:r>
+      <w:proofErr w:type="spellStart"/>
+      <w:proofErr w:type="gramStart"/>
+      <w:r>
+        <w:t>cglen</w:t>
+      </w:r>
+      <w:proofErr w:type="spellEnd"/>
+      <w:proofErr w:type="gramEnd"/>
+      <w:r>
+        <w:t xml:space="preserve"> 150 150 150</w:t>
+      </w:r>
+    </w:p>
+    <w:p>
+      <w:r>
+        <w:t xml:space="preserve">    </w:t>
+      </w:r>
+      <w:proofErr w:type="spellStart"/>
+      <w:proofErr w:type="gramStart"/>
+      <w:r>
+        <w:t>fglen</w:t>
+      </w:r>
+      <w:proofErr w:type="spellEnd"/>
+      <w:proofErr w:type="gramEnd"/>
+      <w:r>
+        <w:t xml:space="preserve"> 85 85 85</w:t>
+      </w:r>
       <w:bookmarkStart w:id="0" w:name="_GoBack"/>
       <w:bookmarkEnd w:id="0"/>
+    </w:p>
+    <w:p>
+      <w:r>
+        <w:lastRenderedPageBreak/>
+        <w:drawing>
+          <wp:inline distT="0" distB="0" distL="0" distR="0" wp14:anchorId="4CF23CFB" wp14:editId="79B7338C">
+            <wp:extent cx="5731510" cy="2762250"/>
+            <wp:effectExtent l="0" t="0" r="2540" b="0"/>
+            <wp:docPr id="26" name="Picture 26"/>
+            <wp:cNvGraphicFramePr>
+              <a:graphicFrameLocks xmlns:a="http://schemas.openxmlformats.org/drawingml/2006/main" noChangeAspect="1"/>
+            </wp:cNvGraphicFramePr>
+            <a:graphic xmlns:a="http://schemas.openxmlformats.org/drawingml/2006/main">
+              <a:graphicData uri="http://schemas.openxmlformats.org/drawingml/2006/picture">
+                <pic:pic xmlns:pic="http://schemas.openxmlformats.org/drawingml/2006/picture">
+                  <pic:nvPicPr>
+                    <pic:cNvPr id="1" name=""/>
+                    <pic:cNvPicPr/>
+                  </pic:nvPicPr>
+                  <pic:blipFill>
+                    <a:blip r:embed="rId31"/>
+                    <a:stretch>
+                      <a:fillRect/>
+                    </a:stretch>
+                  </pic:blipFill>
+                  <pic:spPr>
+                    <a:xfrm>
+                      <a:off x="0" y="0"/>
+                      <a:ext cx="5731510" cy="2762250"/>
+                    </a:xfrm>
+                    <a:prstGeom prst="rect">
+                      <a:avLst/>
+                    </a:prstGeom>
+                  </pic:spPr>
+                </pic:pic>
+              </a:graphicData>
+            </a:graphic>
+          </wp:inline>
+        </w:drawing>
+      </w:r>
     </w:p>
     <w:sectPr>
       <w:pgSz w:w="11906" w:h="16838"/>
@@ -2645,7 +2796,7 @@
 </file>
 
 <file path=customXml/itemProps1.xml><?xml version="1.0" encoding="utf-8"?>
-<ds:datastoreItem xmlns:ds="http://schemas.openxmlformats.org/officeDocument/2006/customXml" ds:itemID="{11829EFF-5165-4CB6-9F54-19FAD57BA2D8}">
+<ds:datastoreItem xmlns:ds="http://schemas.openxmlformats.org/officeDocument/2006/customXml" ds:itemID="{801787FA-DC2D-4126-98FA-283DEAC69F5D}">
   <ds:schemaRefs>
     <ds:schemaRef ds:uri="http://schemas.openxmlformats.org/officeDocument/2006/bibliography"/>
   </ds:schemaRefs>

</xml_diff>